<commit_message>
Roles de la PGC
</commit_message>
<xml_diff>
--- a/Documentos/Planes/DC19-PGC.DOCX
+++ b/Documentos/Planes/DC19-PGC.DOCX
@@ -1767,9 +1767,6 @@
     <w:p>
       <w:pPr>
         <w:ind w:left="1440"/>
-        <w:rPr>
-          <w:lang/>
-        </w:rPr>
       </w:pPr>
     </w:p>
     <w:p>
@@ -1804,15 +1801,7 @@
         <w:ind w:left="1440"/>
       </w:pPr>
       <w:r>
-        <w:t xml:space="preserve">Al ser una empresa </w:t>
-      </w:r>
-      <w:proofErr w:type="gramStart"/>
-      <w:r>
-        <w:t>pequeña ,</w:t>
-      </w:r>
-      <w:proofErr w:type="gramEnd"/>
-      <w:r>
-        <w:t xml:space="preserve"> solo las personas involucradas  tendrán acceso al repositorio del proyecto.</w:t>
+        <w:t>Al ser una empresa pequeña , solo las personas involucradas  tendrán acceso al repositorio del proyecto.</w:t>
       </w:r>
     </w:p>
     <w:p>
@@ -1820,15 +1809,7 @@
         <w:ind w:left="1440"/>
       </w:pPr>
       <w:r>
-        <w:t xml:space="preserve">Otro alcance fundamental es hacer que cada entregable que se le </w:t>
-      </w:r>
-      <w:proofErr w:type="gramStart"/>
-      <w:r>
-        <w:t>brinde  al</w:t>
-      </w:r>
-      <w:proofErr w:type="gramEnd"/>
-      <w:r>
-        <w:t xml:space="preserve"> cliente , </w:t>
+        <w:t xml:space="preserve">Otro alcance fundamental es hacer que cada entregable que se le brinde  al cliente , </w:t>
       </w:r>
       <w:proofErr w:type="spellStart"/>
       <w:r>
@@ -1844,15 +1825,7 @@
         <w:ind w:left="1440"/>
       </w:pPr>
       <w:r>
-        <w:t xml:space="preserve">Es tener un control de todas las versiones del </w:t>
-      </w:r>
-      <w:proofErr w:type="gramStart"/>
-      <w:r>
-        <w:t>software ,</w:t>
-      </w:r>
-      <w:proofErr w:type="gramEnd"/>
-      <w:r>
-        <w:t xml:space="preserve"> para saber si está cumpliendo con todo lo establecido</w:t>
+        <w:t>Es tener un control de todas las versiones del software , para saber si está cumpliendo con todo lo establecido</w:t>
       </w:r>
     </w:p>
     <w:p>
@@ -1860,15 +1833,7 @@
         <w:ind w:left="1440"/>
       </w:pPr>
       <w:r>
-        <w:t xml:space="preserve">Se </w:t>
-      </w:r>
-      <w:proofErr w:type="gramStart"/>
-      <w:r>
-        <w:t>hará  una</w:t>
-      </w:r>
-      <w:proofErr w:type="gramEnd"/>
-      <w:r>
-        <w:t xml:space="preserve"> revisión del funcionamiento de cada entregable a los clientes. </w:t>
+        <w:t>Se hará  una revisión del funcionamiento de cada entregable a los clientes. </w:t>
       </w:r>
     </w:p>
     <w:p>
@@ -1978,11 +1943,11 @@
     </w:p>
     <w:p>
       <w:pPr>
-        <w:ind w:left="1440"/>
-        <w:rPr>
-          <w:rFonts w:ascii="Calibri" w:eastAsia="Calibri" w:hAnsi="Calibri" w:cs="Calibri"/>
-          <w:sz w:val="21"/>
-          <w:szCs w:val="21"/>
+        <w:rPr>
+          <w:rFonts w:ascii="Calibri" w:hAnsi="Calibri" w:cs="Calibri"/>
+          <w:i/>
+          <w:iCs/>
+          <w:color w:val="000000"/>
         </w:rPr>
       </w:pPr>
       <w:r>
@@ -1994,6 +1959,878 @@
         </w:rPr>
         <w:t xml:space="preserve"> </w:t>
       </w:r>
+      <w:r>
+        <w:rPr>
+          <w:rFonts w:ascii="Calibri" w:eastAsia="Calibri" w:hAnsi="Calibri" w:cs="Calibri"/>
+          <w:i/>
+          <w:sz w:val="21"/>
+          <w:szCs w:val="21"/>
+        </w:rPr>
+        <w:tab/>
+      </w:r>
+      <w:r>
+        <w:rPr>
+          <w:rFonts w:ascii="Calibri" w:hAnsi="Calibri" w:cs="Calibri"/>
+          <w:i/>
+          <w:iCs/>
+          <w:color w:val="000000"/>
+        </w:rPr>
+        <w:t>(Rodriguez, Miguel)</w:t>
+      </w:r>
+    </w:p>
+    <w:p>
+      <w:pPr>
+        <w:rPr>
+          <w:rFonts w:ascii="Times New Roman" w:eastAsia="Times New Roman" w:hAnsi="Times New Roman" w:cs="Times New Roman"/>
+          <w:sz w:val="24"/>
+          <w:szCs w:val="24"/>
+          <w:lang w:val="es-PE" w:eastAsia="ja-JP"/>
+        </w:rPr>
+      </w:pPr>
+    </w:p>
+    <w:tbl>
+      <w:tblPr>
+        <w:tblW w:w="0" w:type="auto"/>
+        <w:tblCellMar>
+          <w:top w:w="15" w:type="dxa"/>
+          <w:left w:w="15" w:type="dxa"/>
+          <w:bottom w:w="15" w:type="dxa"/>
+          <w:right w:w="15" w:type="dxa"/>
+        </w:tblCellMar>
+        <w:tblLook w:val="04A0" w:firstRow="1" w:lastRow="0" w:firstColumn="1" w:lastColumn="0" w:noHBand="0" w:noVBand="1"/>
+      </w:tblPr>
+      <w:tblGrid>
+        <w:gridCol w:w="2875"/>
+        <w:gridCol w:w="4830"/>
+        <w:gridCol w:w="1304"/>
+      </w:tblGrid>
+      <w:tr>
+        <w:tc>
+          <w:tcPr>
+            <w:tcW w:w="0" w:type="auto"/>
+            <w:tcBorders>
+              <w:top w:val="single" w:sz="8" w:space="0" w:color="000000"/>
+              <w:left w:val="single" w:sz="8" w:space="0" w:color="000000"/>
+              <w:bottom w:val="single" w:sz="8" w:space="0" w:color="000000"/>
+              <w:right w:val="single" w:sz="8" w:space="0" w:color="000000"/>
+            </w:tcBorders>
+            <w:tcMar>
+              <w:top w:w="100" w:type="dxa"/>
+              <w:left w:w="100" w:type="dxa"/>
+              <w:bottom w:w="100" w:type="dxa"/>
+              <w:right w:w="100" w:type="dxa"/>
+            </w:tcMar>
+            <w:vAlign w:val="center"/>
+            <w:hideMark/>
+          </w:tcPr>
+          <w:p>
+            <w:pPr>
+              <w:spacing w:line="240" w:lineRule="auto"/>
+              <w:jc w:val="center"/>
+              <w:rPr>
+                <w:rFonts w:ascii="Times New Roman" w:eastAsia="Times New Roman" w:hAnsi="Times New Roman" w:cs="Times New Roman"/>
+                <w:sz w:val="24"/>
+                <w:szCs w:val="24"/>
+                <w:lang w:val="es-PE" w:eastAsia="ja-JP"/>
+              </w:rPr>
+            </w:pPr>
+            <w:r>
+              <w:rPr>
+                <w:rFonts w:ascii="Calibri" w:eastAsia="Times New Roman" w:hAnsi="Calibri" w:cs="Calibri"/>
+                <w:b/>
+                <w:bCs/>
+                <w:color w:val="000000"/>
+                <w:sz w:val="24"/>
+                <w:szCs w:val="24"/>
+                <w:lang w:val="es-PE" w:eastAsia="ja-JP"/>
+              </w:rPr>
+              <w:t>Rol</w:t>
+            </w:r>
+          </w:p>
+        </w:tc>
+        <w:tc>
+          <w:tcPr>
+            <w:tcW w:w="0" w:type="auto"/>
+            <w:tcBorders>
+              <w:top w:val="single" w:sz="8" w:space="0" w:color="000000"/>
+              <w:left w:val="single" w:sz="8" w:space="0" w:color="000000"/>
+              <w:bottom w:val="single" w:sz="8" w:space="0" w:color="000000"/>
+              <w:right w:val="single" w:sz="8" w:space="0" w:color="000000"/>
+            </w:tcBorders>
+            <w:tcMar>
+              <w:top w:w="100" w:type="dxa"/>
+              <w:left w:w="100" w:type="dxa"/>
+              <w:bottom w:w="100" w:type="dxa"/>
+              <w:right w:w="100" w:type="dxa"/>
+            </w:tcMar>
+            <w:vAlign w:val="center"/>
+            <w:hideMark/>
+          </w:tcPr>
+          <w:p>
+            <w:pPr>
+              <w:spacing w:line="240" w:lineRule="auto"/>
+              <w:jc w:val="center"/>
+              <w:rPr>
+                <w:rFonts w:ascii="Times New Roman" w:eastAsia="Times New Roman" w:hAnsi="Times New Roman" w:cs="Times New Roman"/>
+                <w:sz w:val="24"/>
+                <w:szCs w:val="24"/>
+                <w:lang w:val="es-PE" w:eastAsia="ja-JP"/>
+              </w:rPr>
+            </w:pPr>
+            <w:r>
+              <w:rPr>
+                <w:rFonts w:ascii="Calibri" w:eastAsia="Times New Roman" w:hAnsi="Calibri" w:cs="Calibri"/>
+                <w:b/>
+                <w:bCs/>
+                <w:color w:val="000000"/>
+                <w:sz w:val="24"/>
+                <w:szCs w:val="24"/>
+                <w:lang w:val="es-PE" w:eastAsia="ja-JP"/>
+              </w:rPr>
+              <w:t>Responsabilidades</w:t>
+            </w:r>
+          </w:p>
+        </w:tc>
+        <w:tc>
+          <w:tcPr>
+            <w:tcW w:w="0" w:type="auto"/>
+            <w:tcBorders>
+              <w:top w:val="single" w:sz="8" w:space="0" w:color="000000"/>
+              <w:left w:val="single" w:sz="8" w:space="0" w:color="000000"/>
+              <w:bottom w:val="single" w:sz="8" w:space="0" w:color="000000"/>
+              <w:right w:val="single" w:sz="8" w:space="0" w:color="000000"/>
+            </w:tcBorders>
+            <w:tcMar>
+              <w:top w:w="100" w:type="dxa"/>
+              <w:left w:w="100" w:type="dxa"/>
+              <w:bottom w:w="100" w:type="dxa"/>
+              <w:right w:w="100" w:type="dxa"/>
+            </w:tcMar>
+            <w:vAlign w:val="center"/>
+            <w:hideMark/>
+          </w:tcPr>
+          <w:p>
+            <w:pPr>
+              <w:spacing w:line="240" w:lineRule="auto"/>
+              <w:jc w:val="center"/>
+              <w:rPr>
+                <w:rFonts w:ascii="Times New Roman" w:eastAsia="Times New Roman" w:hAnsi="Times New Roman" w:cs="Times New Roman"/>
+                <w:sz w:val="24"/>
+                <w:szCs w:val="24"/>
+                <w:lang w:val="es-PE" w:eastAsia="ja-JP"/>
+              </w:rPr>
+            </w:pPr>
+            <w:proofErr w:type="spellStart"/>
+            <w:r>
+              <w:rPr>
+                <w:rFonts w:ascii="Calibri" w:eastAsia="Times New Roman" w:hAnsi="Calibri" w:cs="Calibri"/>
+                <w:b/>
+                <w:bCs/>
+                <w:color w:val="000000"/>
+                <w:sz w:val="24"/>
+                <w:szCs w:val="24"/>
+                <w:lang w:val="es-PE" w:eastAsia="ja-JP"/>
+              </w:rPr>
+              <w:t>N°</w:t>
+            </w:r>
+            <w:proofErr w:type="spellEnd"/>
+            <w:r>
+              <w:rPr>
+                <w:rFonts w:ascii="Calibri" w:eastAsia="Times New Roman" w:hAnsi="Calibri" w:cs="Calibri"/>
+                <w:b/>
+                <w:bCs/>
+                <w:color w:val="000000"/>
+                <w:sz w:val="24"/>
+                <w:szCs w:val="24"/>
+                <w:lang w:val="es-PE" w:eastAsia="ja-JP"/>
+              </w:rPr>
+              <w:t xml:space="preserve"> de personas</w:t>
+            </w:r>
+          </w:p>
+        </w:tc>
+      </w:tr>
+      <w:tr>
+        <w:tc>
+          <w:tcPr>
+            <w:tcW w:w="0" w:type="auto"/>
+            <w:tcBorders>
+              <w:top w:val="single" w:sz="8" w:space="0" w:color="000000"/>
+              <w:left w:val="single" w:sz="8" w:space="0" w:color="000000"/>
+              <w:bottom w:val="single" w:sz="8" w:space="0" w:color="000000"/>
+              <w:right w:val="single" w:sz="8" w:space="0" w:color="000000"/>
+            </w:tcBorders>
+            <w:tcMar>
+              <w:top w:w="100" w:type="dxa"/>
+              <w:left w:w="100" w:type="dxa"/>
+              <w:bottom w:w="100" w:type="dxa"/>
+              <w:right w:w="100" w:type="dxa"/>
+            </w:tcMar>
+            <w:hideMark/>
+          </w:tcPr>
+          <w:p>
+            <w:pPr>
+              <w:spacing w:line="240" w:lineRule="auto"/>
+              <w:rPr>
+                <w:rFonts w:ascii="Times New Roman" w:eastAsia="Times New Roman" w:hAnsi="Times New Roman" w:cs="Times New Roman"/>
+                <w:sz w:val="24"/>
+                <w:szCs w:val="24"/>
+                <w:lang w:val="es-PE" w:eastAsia="ja-JP"/>
+              </w:rPr>
+            </w:pPr>
+            <w:r>
+              <w:rPr>
+                <w:rFonts w:ascii="Calibri" w:eastAsia="Times New Roman" w:hAnsi="Calibri" w:cs="Calibri"/>
+                <w:color w:val="000000"/>
+                <w:sz w:val="24"/>
+                <w:szCs w:val="24"/>
+                <w:lang w:val="es-PE" w:eastAsia="ja-JP"/>
+              </w:rPr>
+              <w:t>Gestor de la Calidad de Software</w:t>
+            </w:r>
+          </w:p>
+        </w:tc>
+        <w:tc>
+          <w:tcPr>
+            <w:tcW w:w="0" w:type="auto"/>
+            <w:tcBorders>
+              <w:top w:val="single" w:sz="8" w:space="0" w:color="000000"/>
+              <w:left w:val="single" w:sz="8" w:space="0" w:color="000000"/>
+              <w:bottom w:val="single" w:sz="8" w:space="0" w:color="000000"/>
+              <w:right w:val="single" w:sz="8" w:space="0" w:color="000000"/>
+            </w:tcBorders>
+            <w:tcMar>
+              <w:top w:w="100" w:type="dxa"/>
+              <w:left w:w="100" w:type="dxa"/>
+              <w:bottom w:w="100" w:type="dxa"/>
+              <w:right w:w="100" w:type="dxa"/>
+            </w:tcMar>
+            <w:hideMark/>
+          </w:tcPr>
+          <w:p>
+            <w:pPr>
+              <w:spacing w:line="240" w:lineRule="auto"/>
+              <w:rPr>
+                <w:rFonts w:ascii="Times New Roman" w:eastAsia="Times New Roman" w:hAnsi="Times New Roman" w:cs="Times New Roman"/>
+                <w:sz w:val="24"/>
+                <w:szCs w:val="24"/>
+                <w:lang w:val="es-PE" w:eastAsia="ja-JP"/>
+              </w:rPr>
+            </w:pPr>
+            <w:r>
+              <w:rPr>
+                <w:rFonts w:ascii="Calibri" w:eastAsia="Times New Roman" w:hAnsi="Calibri" w:cs="Calibri"/>
+                <w:color w:val="000000"/>
+                <w:sz w:val="24"/>
+                <w:szCs w:val="24"/>
+                <w:lang w:val="es-PE" w:eastAsia="ja-JP"/>
+              </w:rPr>
+              <w:t>- Se encarga de realizar reportes y gestionar el control de versiones.</w:t>
+            </w:r>
+          </w:p>
+          <w:p>
+            <w:pPr>
+              <w:spacing w:line="240" w:lineRule="auto"/>
+              <w:rPr>
+                <w:rFonts w:ascii="Times New Roman" w:eastAsia="Times New Roman" w:hAnsi="Times New Roman" w:cs="Times New Roman"/>
+                <w:sz w:val="24"/>
+                <w:szCs w:val="24"/>
+                <w:lang w:val="es-PE" w:eastAsia="ja-JP"/>
+              </w:rPr>
+            </w:pPr>
+            <w:r>
+              <w:rPr>
+                <w:rFonts w:ascii="Calibri" w:eastAsia="Times New Roman" w:hAnsi="Calibri" w:cs="Calibri"/>
+                <w:color w:val="000000"/>
+                <w:sz w:val="24"/>
+                <w:szCs w:val="24"/>
+                <w:lang w:val="es-PE" w:eastAsia="ja-JP"/>
+              </w:rPr>
+              <w:t>- Responsable de que los cambios estén bien definidos.</w:t>
+            </w:r>
+          </w:p>
+        </w:tc>
+        <w:tc>
+          <w:tcPr>
+            <w:tcW w:w="0" w:type="auto"/>
+            <w:tcBorders>
+              <w:top w:val="single" w:sz="8" w:space="0" w:color="000000"/>
+              <w:left w:val="single" w:sz="8" w:space="0" w:color="000000"/>
+              <w:bottom w:val="single" w:sz="8" w:space="0" w:color="000000"/>
+              <w:right w:val="single" w:sz="8" w:space="0" w:color="000000"/>
+            </w:tcBorders>
+            <w:tcMar>
+              <w:top w:w="100" w:type="dxa"/>
+              <w:left w:w="100" w:type="dxa"/>
+              <w:bottom w:w="100" w:type="dxa"/>
+              <w:right w:w="100" w:type="dxa"/>
+            </w:tcMar>
+            <w:vAlign w:val="center"/>
+            <w:hideMark/>
+          </w:tcPr>
+          <w:p>
+            <w:pPr>
+              <w:spacing w:line="240" w:lineRule="auto"/>
+              <w:jc w:val="center"/>
+              <w:rPr>
+                <w:rFonts w:ascii="Times New Roman" w:eastAsia="Times New Roman" w:hAnsi="Times New Roman" w:cs="Times New Roman"/>
+                <w:sz w:val="24"/>
+                <w:szCs w:val="24"/>
+                <w:lang w:val="es-PE" w:eastAsia="ja-JP"/>
+              </w:rPr>
+            </w:pPr>
+            <w:r>
+              <w:rPr>
+                <w:rFonts w:ascii="Calibri" w:eastAsia="Times New Roman" w:hAnsi="Calibri" w:cs="Calibri"/>
+                <w:color w:val="000000"/>
+                <w:sz w:val="24"/>
+                <w:szCs w:val="24"/>
+                <w:lang w:val="es-PE" w:eastAsia="ja-JP"/>
+              </w:rPr>
+              <w:t>3</w:t>
+            </w:r>
+          </w:p>
+        </w:tc>
+      </w:tr>
+      <w:tr>
+        <w:tc>
+          <w:tcPr>
+            <w:tcW w:w="0" w:type="auto"/>
+            <w:tcBorders>
+              <w:top w:val="single" w:sz="8" w:space="0" w:color="000000"/>
+              <w:left w:val="single" w:sz="8" w:space="0" w:color="000000"/>
+              <w:bottom w:val="single" w:sz="8" w:space="0" w:color="000000"/>
+              <w:right w:val="single" w:sz="8" w:space="0" w:color="000000"/>
+            </w:tcBorders>
+            <w:tcMar>
+              <w:top w:w="100" w:type="dxa"/>
+              <w:left w:w="100" w:type="dxa"/>
+              <w:bottom w:w="100" w:type="dxa"/>
+              <w:right w:w="100" w:type="dxa"/>
+            </w:tcMar>
+            <w:hideMark/>
+          </w:tcPr>
+          <w:p>
+            <w:pPr>
+              <w:spacing w:line="240" w:lineRule="auto"/>
+              <w:rPr>
+                <w:rFonts w:ascii="Times New Roman" w:eastAsia="Times New Roman" w:hAnsi="Times New Roman" w:cs="Times New Roman"/>
+                <w:sz w:val="24"/>
+                <w:szCs w:val="24"/>
+                <w:lang w:val="es-PE" w:eastAsia="ja-JP"/>
+              </w:rPr>
+            </w:pPr>
+            <w:r>
+              <w:rPr>
+                <w:rFonts w:ascii="Calibri" w:eastAsia="Times New Roman" w:hAnsi="Calibri" w:cs="Calibri"/>
+                <w:color w:val="000000"/>
+                <w:sz w:val="24"/>
+                <w:szCs w:val="24"/>
+                <w:lang w:val="es-PE" w:eastAsia="ja-JP"/>
+              </w:rPr>
+              <w:lastRenderedPageBreak/>
+              <w:t>Comité de Control de Cambios (CCC)</w:t>
+            </w:r>
+          </w:p>
+        </w:tc>
+        <w:tc>
+          <w:tcPr>
+            <w:tcW w:w="0" w:type="auto"/>
+            <w:tcBorders>
+              <w:top w:val="single" w:sz="8" w:space="0" w:color="000000"/>
+              <w:left w:val="single" w:sz="8" w:space="0" w:color="000000"/>
+              <w:bottom w:val="single" w:sz="8" w:space="0" w:color="000000"/>
+              <w:right w:val="single" w:sz="8" w:space="0" w:color="000000"/>
+            </w:tcBorders>
+            <w:tcMar>
+              <w:top w:w="100" w:type="dxa"/>
+              <w:left w:w="100" w:type="dxa"/>
+              <w:bottom w:w="100" w:type="dxa"/>
+              <w:right w:w="100" w:type="dxa"/>
+            </w:tcMar>
+            <w:hideMark/>
+          </w:tcPr>
+          <w:p>
+            <w:pPr>
+              <w:spacing w:line="240" w:lineRule="auto"/>
+              <w:rPr>
+                <w:rFonts w:ascii="Times New Roman" w:eastAsia="Times New Roman" w:hAnsi="Times New Roman" w:cs="Times New Roman"/>
+                <w:sz w:val="24"/>
+                <w:szCs w:val="24"/>
+                <w:lang w:val="es-PE" w:eastAsia="ja-JP"/>
+              </w:rPr>
+            </w:pPr>
+            <w:r>
+              <w:rPr>
+                <w:rFonts w:ascii="Calibri" w:eastAsia="Times New Roman" w:hAnsi="Calibri" w:cs="Calibri"/>
+                <w:color w:val="000000"/>
+                <w:sz w:val="24"/>
+                <w:szCs w:val="24"/>
+                <w:lang w:val="es-PE" w:eastAsia="ja-JP"/>
+              </w:rPr>
+              <w:t>- Evaluar el impacto de los cambios.</w:t>
+            </w:r>
+          </w:p>
+        </w:tc>
+        <w:tc>
+          <w:tcPr>
+            <w:tcW w:w="0" w:type="auto"/>
+            <w:tcBorders>
+              <w:top w:val="single" w:sz="8" w:space="0" w:color="000000"/>
+              <w:left w:val="single" w:sz="8" w:space="0" w:color="000000"/>
+              <w:bottom w:val="single" w:sz="8" w:space="0" w:color="000000"/>
+              <w:right w:val="single" w:sz="8" w:space="0" w:color="000000"/>
+            </w:tcBorders>
+            <w:tcMar>
+              <w:top w:w="100" w:type="dxa"/>
+              <w:left w:w="100" w:type="dxa"/>
+              <w:bottom w:w="100" w:type="dxa"/>
+              <w:right w:w="100" w:type="dxa"/>
+            </w:tcMar>
+            <w:vAlign w:val="center"/>
+            <w:hideMark/>
+          </w:tcPr>
+          <w:p>
+            <w:pPr>
+              <w:spacing w:line="240" w:lineRule="auto"/>
+              <w:jc w:val="center"/>
+              <w:rPr>
+                <w:rFonts w:ascii="Times New Roman" w:eastAsia="Times New Roman" w:hAnsi="Times New Roman" w:cs="Times New Roman"/>
+                <w:sz w:val="24"/>
+                <w:szCs w:val="24"/>
+                <w:lang w:val="es-PE" w:eastAsia="ja-JP"/>
+              </w:rPr>
+            </w:pPr>
+            <w:r>
+              <w:rPr>
+                <w:rFonts w:ascii="Calibri" w:eastAsia="Times New Roman" w:hAnsi="Calibri" w:cs="Calibri"/>
+                <w:color w:val="000000"/>
+                <w:sz w:val="24"/>
+                <w:szCs w:val="24"/>
+                <w:lang w:val="es-PE" w:eastAsia="ja-JP"/>
+              </w:rPr>
+              <w:t>----</w:t>
+            </w:r>
+          </w:p>
+        </w:tc>
+      </w:tr>
+      <w:tr>
+        <w:tc>
+          <w:tcPr>
+            <w:tcW w:w="0" w:type="auto"/>
+            <w:tcBorders>
+              <w:top w:val="single" w:sz="8" w:space="0" w:color="000000"/>
+              <w:left w:val="single" w:sz="8" w:space="0" w:color="000000"/>
+              <w:bottom w:val="single" w:sz="8" w:space="0" w:color="000000"/>
+              <w:right w:val="single" w:sz="8" w:space="0" w:color="000000"/>
+            </w:tcBorders>
+            <w:tcMar>
+              <w:top w:w="100" w:type="dxa"/>
+              <w:left w:w="100" w:type="dxa"/>
+              <w:bottom w:w="100" w:type="dxa"/>
+              <w:right w:w="100" w:type="dxa"/>
+            </w:tcMar>
+            <w:hideMark/>
+          </w:tcPr>
+          <w:p>
+            <w:pPr>
+              <w:spacing w:line="240" w:lineRule="auto"/>
+              <w:rPr>
+                <w:rFonts w:ascii="Times New Roman" w:eastAsia="Times New Roman" w:hAnsi="Times New Roman" w:cs="Times New Roman"/>
+                <w:sz w:val="24"/>
+                <w:szCs w:val="24"/>
+                <w:lang w:val="es-PE" w:eastAsia="ja-JP"/>
+              </w:rPr>
+            </w:pPr>
+            <w:r>
+              <w:rPr>
+                <w:rFonts w:ascii="Calibri" w:eastAsia="Times New Roman" w:hAnsi="Calibri" w:cs="Calibri"/>
+                <w:color w:val="000000"/>
+                <w:sz w:val="24"/>
+                <w:szCs w:val="24"/>
+                <w:lang w:val="es-PE" w:eastAsia="ja-JP"/>
+              </w:rPr>
+              <w:t>Bibliotecario</w:t>
+            </w:r>
+          </w:p>
+        </w:tc>
+        <w:tc>
+          <w:tcPr>
+            <w:tcW w:w="0" w:type="auto"/>
+            <w:tcBorders>
+              <w:top w:val="single" w:sz="8" w:space="0" w:color="000000"/>
+              <w:left w:val="single" w:sz="8" w:space="0" w:color="000000"/>
+              <w:bottom w:val="single" w:sz="8" w:space="0" w:color="000000"/>
+              <w:right w:val="single" w:sz="8" w:space="0" w:color="000000"/>
+            </w:tcBorders>
+            <w:tcMar>
+              <w:top w:w="100" w:type="dxa"/>
+              <w:left w:w="100" w:type="dxa"/>
+              <w:bottom w:w="100" w:type="dxa"/>
+              <w:right w:w="100" w:type="dxa"/>
+            </w:tcMar>
+            <w:hideMark/>
+          </w:tcPr>
+          <w:p>
+            <w:pPr>
+              <w:spacing w:line="240" w:lineRule="auto"/>
+              <w:rPr>
+                <w:rFonts w:ascii="Times New Roman" w:eastAsia="Times New Roman" w:hAnsi="Times New Roman" w:cs="Times New Roman"/>
+                <w:sz w:val="24"/>
+                <w:szCs w:val="24"/>
+                <w:lang w:val="es-PE" w:eastAsia="ja-JP"/>
+              </w:rPr>
+            </w:pPr>
+            <w:r>
+              <w:rPr>
+                <w:rFonts w:ascii="Calibri" w:eastAsia="Times New Roman" w:hAnsi="Calibri" w:cs="Calibri"/>
+                <w:color w:val="000000"/>
+                <w:sz w:val="24"/>
+                <w:szCs w:val="24"/>
+                <w:lang w:val="es-PE" w:eastAsia="ja-JP"/>
+              </w:rPr>
+              <w:t>- Define y da mantenimiento a las bibliotecas que son usadas durante la gestión de configuración.</w:t>
+            </w:r>
+          </w:p>
+          <w:p>
+            <w:pPr>
+              <w:spacing w:line="240" w:lineRule="auto"/>
+              <w:rPr>
+                <w:rFonts w:ascii="Times New Roman" w:eastAsia="Times New Roman" w:hAnsi="Times New Roman" w:cs="Times New Roman"/>
+                <w:sz w:val="24"/>
+                <w:szCs w:val="24"/>
+                <w:lang w:val="es-PE" w:eastAsia="ja-JP"/>
+              </w:rPr>
+            </w:pPr>
+            <w:r>
+              <w:rPr>
+                <w:rFonts w:ascii="Calibri" w:eastAsia="Times New Roman" w:hAnsi="Calibri" w:cs="Calibri"/>
+                <w:color w:val="000000"/>
+                <w:sz w:val="24"/>
+                <w:szCs w:val="24"/>
+                <w:lang w:val="es-PE" w:eastAsia="ja-JP"/>
+              </w:rPr>
+              <w:t>- Gestionar el repositorio.</w:t>
+            </w:r>
+          </w:p>
+          <w:p>
+            <w:pPr>
+              <w:spacing w:line="240" w:lineRule="auto"/>
+              <w:rPr>
+                <w:rFonts w:ascii="Times New Roman" w:eastAsia="Times New Roman" w:hAnsi="Times New Roman" w:cs="Times New Roman"/>
+                <w:sz w:val="24"/>
+                <w:szCs w:val="24"/>
+                <w:lang w:val="es-PE" w:eastAsia="ja-JP"/>
+              </w:rPr>
+            </w:pPr>
+            <w:r>
+              <w:rPr>
+                <w:rFonts w:ascii="Calibri" w:eastAsia="Times New Roman" w:hAnsi="Calibri" w:cs="Calibri"/>
+                <w:color w:val="000000"/>
+                <w:sz w:val="24"/>
+                <w:szCs w:val="24"/>
+                <w:lang w:val="es-PE" w:eastAsia="ja-JP"/>
+              </w:rPr>
+              <w:t>- Brindar accesos a las bibliotecas.</w:t>
+            </w:r>
+          </w:p>
+        </w:tc>
+        <w:tc>
+          <w:tcPr>
+            <w:tcW w:w="0" w:type="auto"/>
+            <w:tcBorders>
+              <w:top w:val="single" w:sz="8" w:space="0" w:color="000000"/>
+              <w:left w:val="single" w:sz="8" w:space="0" w:color="000000"/>
+              <w:bottom w:val="single" w:sz="8" w:space="0" w:color="000000"/>
+              <w:right w:val="single" w:sz="8" w:space="0" w:color="000000"/>
+            </w:tcBorders>
+            <w:tcMar>
+              <w:top w:w="100" w:type="dxa"/>
+              <w:left w:w="100" w:type="dxa"/>
+              <w:bottom w:w="100" w:type="dxa"/>
+              <w:right w:w="100" w:type="dxa"/>
+            </w:tcMar>
+            <w:vAlign w:val="center"/>
+            <w:hideMark/>
+          </w:tcPr>
+          <w:p>
+            <w:pPr>
+              <w:spacing w:line="240" w:lineRule="auto"/>
+              <w:jc w:val="center"/>
+              <w:rPr>
+                <w:rFonts w:ascii="Times New Roman" w:eastAsia="Times New Roman" w:hAnsi="Times New Roman" w:cs="Times New Roman"/>
+                <w:sz w:val="24"/>
+                <w:szCs w:val="24"/>
+                <w:lang w:val="es-PE" w:eastAsia="ja-JP"/>
+              </w:rPr>
+            </w:pPr>
+            <w:r>
+              <w:rPr>
+                <w:rFonts w:ascii="Calibri" w:eastAsia="Times New Roman" w:hAnsi="Calibri" w:cs="Calibri"/>
+                <w:color w:val="000000"/>
+                <w:sz w:val="24"/>
+                <w:szCs w:val="24"/>
+                <w:lang w:val="es-PE" w:eastAsia="ja-JP"/>
+              </w:rPr>
+              <w:t>1</w:t>
+            </w:r>
+          </w:p>
+        </w:tc>
+      </w:tr>
+      <w:tr>
+        <w:tc>
+          <w:tcPr>
+            <w:tcW w:w="0" w:type="auto"/>
+            <w:tcBorders>
+              <w:top w:val="single" w:sz="8" w:space="0" w:color="000000"/>
+              <w:left w:val="single" w:sz="8" w:space="0" w:color="000000"/>
+              <w:bottom w:val="single" w:sz="8" w:space="0" w:color="000000"/>
+              <w:right w:val="single" w:sz="8" w:space="0" w:color="000000"/>
+            </w:tcBorders>
+            <w:tcMar>
+              <w:top w:w="100" w:type="dxa"/>
+              <w:left w:w="100" w:type="dxa"/>
+              <w:bottom w:w="100" w:type="dxa"/>
+              <w:right w:w="100" w:type="dxa"/>
+            </w:tcMar>
+            <w:hideMark/>
+          </w:tcPr>
+          <w:p>
+            <w:pPr>
+              <w:spacing w:line="240" w:lineRule="auto"/>
+              <w:rPr>
+                <w:rFonts w:ascii="Times New Roman" w:eastAsia="Times New Roman" w:hAnsi="Times New Roman" w:cs="Times New Roman"/>
+                <w:sz w:val="24"/>
+                <w:szCs w:val="24"/>
+                <w:lang w:val="es-PE" w:eastAsia="ja-JP"/>
+              </w:rPr>
+            </w:pPr>
+            <w:r>
+              <w:rPr>
+                <w:rFonts w:ascii="Calibri" w:eastAsia="Times New Roman" w:hAnsi="Calibri" w:cs="Calibri"/>
+                <w:color w:val="000000"/>
+                <w:sz w:val="24"/>
+                <w:szCs w:val="24"/>
+                <w:lang w:val="es-PE" w:eastAsia="ja-JP"/>
+              </w:rPr>
+              <w:t>Auditor de la Gestión de la Configuración del Software</w:t>
+            </w:r>
+          </w:p>
+        </w:tc>
+        <w:tc>
+          <w:tcPr>
+            <w:tcW w:w="0" w:type="auto"/>
+            <w:tcBorders>
+              <w:top w:val="single" w:sz="8" w:space="0" w:color="000000"/>
+              <w:left w:val="single" w:sz="8" w:space="0" w:color="000000"/>
+              <w:bottom w:val="single" w:sz="8" w:space="0" w:color="000000"/>
+              <w:right w:val="single" w:sz="8" w:space="0" w:color="000000"/>
+            </w:tcBorders>
+            <w:tcMar>
+              <w:top w:w="100" w:type="dxa"/>
+              <w:left w:w="100" w:type="dxa"/>
+              <w:bottom w:w="100" w:type="dxa"/>
+              <w:right w:w="100" w:type="dxa"/>
+            </w:tcMar>
+            <w:hideMark/>
+          </w:tcPr>
+          <w:p>
+            <w:pPr>
+              <w:spacing w:line="240" w:lineRule="auto"/>
+              <w:rPr>
+                <w:rFonts w:ascii="Times New Roman" w:eastAsia="Times New Roman" w:hAnsi="Times New Roman" w:cs="Times New Roman"/>
+                <w:sz w:val="24"/>
+                <w:szCs w:val="24"/>
+                <w:lang w:val="es-PE" w:eastAsia="ja-JP"/>
+              </w:rPr>
+            </w:pPr>
+            <w:r>
+              <w:rPr>
+                <w:rFonts w:ascii="Calibri" w:eastAsia="Times New Roman" w:hAnsi="Calibri" w:cs="Calibri"/>
+                <w:color w:val="000000"/>
+                <w:sz w:val="24"/>
+                <w:szCs w:val="24"/>
+                <w:lang w:val="es-PE" w:eastAsia="ja-JP"/>
+              </w:rPr>
+              <w:t>- Gestión y control del adecuado de los cambios según se haya registrado en los documentos.</w:t>
+            </w:r>
+          </w:p>
+        </w:tc>
+        <w:tc>
+          <w:tcPr>
+            <w:tcW w:w="0" w:type="auto"/>
+            <w:tcBorders>
+              <w:top w:val="single" w:sz="8" w:space="0" w:color="000000"/>
+              <w:left w:val="single" w:sz="8" w:space="0" w:color="000000"/>
+              <w:bottom w:val="single" w:sz="8" w:space="0" w:color="000000"/>
+              <w:right w:val="single" w:sz="8" w:space="0" w:color="000000"/>
+            </w:tcBorders>
+            <w:tcMar>
+              <w:top w:w="100" w:type="dxa"/>
+              <w:left w:w="100" w:type="dxa"/>
+              <w:bottom w:w="100" w:type="dxa"/>
+              <w:right w:w="100" w:type="dxa"/>
+            </w:tcMar>
+            <w:vAlign w:val="center"/>
+            <w:hideMark/>
+          </w:tcPr>
+          <w:p>
+            <w:pPr>
+              <w:spacing w:line="240" w:lineRule="auto"/>
+              <w:jc w:val="center"/>
+              <w:rPr>
+                <w:rFonts w:ascii="Times New Roman" w:eastAsia="Times New Roman" w:hAnsi="Times New Roman" w:cs="Times New Roman"/>
+                <w:sz w:val="24"/>
+                <w:szCs w:val="24"/>
+                <w:lang w:val="es-PE" w:eastAsia="ja-JP"/>
+              </w:rPr>
+            </w:pPr>
+            <w:r>
+              <w:rPr>
+                <w:rFonts w:ascii="Calibri" w:eastAsia="Times New Roman" w:hAnsi="Calibri" w:cs="Calibri"/>
+                <w:color w:val="000000"/>
+                <w:sz w:val="24"/>
+                <w:szCs w:val="24"/>
+                <w:lang w:val="es-PE" w:eastAsia="ja-JP"/>
+              </w:rPr>
+              <w:t>1</w:t>
+            </w:r>
+          </w:p>
+        </w:tc>
+      </w:tr>
+      <w:tr>
+        <w:trPr>
+          <w:trHeight w:val="788"/>
+        </w:trPr>
+        <w:tc>
+          <w:tcPr>
+            <w:tcW w:w="0" w:type="auto"/>
+            <w:tcBorders>
+              <w:top w:val="single" w:sz="8" w:space="0" w:color="000000"/>
+              <w:left w:val="single" w:sz="8" w:space="0" w:color="000000"/>
+              <w:bottom w:val="single" w:sz="8" w:space="0" w:color="000000"/>
+              <w:right w:val="single" w:sz="8" w:space="0" w:color="000000"/>
+            </w:tcBorders>
+            <w:tcMar>
+              <w:top w:w="100" w:type="dxa"/>
+              <w:left w:w="100" w:type="dxa"/>
+              <w:bottom w:w="100" w:type="dxa"/>
+              <w:right w:w="100" w:type="dxa"/>
+            </w:tcMar>
+            <w:hideMark/>
+          </w:tcPr>
+          <w:p>
+            <w:pPr>
+              <w:spacing w:line="240" w:lineRule="auto"/>
+              <w:rPr>
+                <w:rFonts w:ascii="Times New Roman" w:eastAsia="Times New Roman" w:hAnsi="Times New Roman" w:cs="Times New Roman"/>
+                <w:sz w:val="24"/>
+                <w:szCs w:val="24"/>
+                <w:lang w:val="es-PE" w:eastAsia="ja-JP"/>
+              </w:rPr>
+            </w:pPr>
+            <w:r>
+              <w:rPr>
+                <w:rFonts w:ascii="Calibri" w:eastAsia="Times New Roman" w:hAnsi="Calibri" w:cs="Calibri"/>
+                <w:color w:val="000000"/>
+                <w:sz w:val="24"/>
+                <w:szCs w:val="24"/>
+                <w:lang w:val="es-PE" w:eastAsia="ja-JP"/>
+              </w:rPr>
+              <w:t>Equipo de desarrollo</w:t>
+            </w:r>
+          </w:p>
+        </w:tc>
+        <w:tc>
+          <w:tcPr>
+            <w:tcW w:w="0" w:type="auto"/>
+            <w:tcBorders>
+              <w:top w:val="single" w:sz="8" w:space="0" w:color="000000"/>
+              <w:left w:val="single" w:sz="8" w:space="0" w:color="000000"/>
+              <w:bottom w:val="single" w:sz="8" w:space="0" w:color="000000"/>
+              <w:right w:val="single" w:sz="8" w:space="0" w:color="000000"/>
+            </w:tcBorders>
+            <w:tcMar>
+              <w:top w:w="100" w:type="dxa"/>
+              <w:left w:w="100" w:type="dxa"/>
+              <w:bottom w:w="100" w:type="dxa"/>
+              <w:right w:w="100" w:type="dxa"/>
+            </w:tcMar>
+            <w:hideMark/>
+          </w:tcPr>
+          <w:p>
+            <w:pPr>
+              <w:spacing w:line="240" w:lineRule="auto"/>
+              <w:rPr>
+                <w:rFonts w:ascii="Times New Roman" w:eastAsia="Times New Roman" w:hAnsi="Times New Roman" w:cs="Times New Roman"/>
+                <w:sz w:val="24"/>
+                <w:szCs w:val="24"/>
+                <w:lang w:val="es-PE" w:eastAsia="ja-JP"/>
+              </w:rPr>
+            </w:pPr>
+            <w:r>
+              <w:rPr>
+                <w:rFonts w:ascii="Calibri" w:eastAsia="Times New Roman" w:hAnsi="Calibri" w:cs="Calibri"/>
+                <w:color w:val="000000"/>
+                <w:sz w:val="24"/>
+                <w:szCs w:val="24"/>
+                <w:lang w:val="es-PE" w:eastAsia="ja-JP"/>
+              </w:rPr>
+              <w:t>- Definir, trabajar o modificar los elementos del proyecto según el plan de la gestión de la configuración.</w:t>
+            </w:r>
+          </w:p>
+        </w:tc>
+        <w:tc>
+          <w:tcPr>
+            <w:tcW w:w="0" w:type="auto"/>
+            <w:tcBorders>
+              <w:top w:val="single" w:sz="8" w:space="0" w:color="000000"/>
+              <w:left w:val="single" w:sz="8" w:space="0" w:color="000000"/>
+              <w:bottom w:val="single" w:sz="8" w:space="0" w:color="000000"/>
+              <w:right w:val="single" w:sz="8" w:space="0" w:color="000000"/>
+            </w:tcBorders>
+            <w:tcMar>
+              <w:top w:w="100" w:type="dxa"/>
+              <w:left w:w="100" w:type="dxa"/>
+              <w:bottom w:w="100" w:type="dxa"/>
+              <w:right w:w="100" w:type="dxa"/>
+            </w:tcMar>
+            <w:vAlign w:val="center"/>
+            <w:hideMark/>
+          </w:tcPr>
+          <w:p>
+            <w:pPr>
+              <w:spacing w:line="240" w:lineRule="auto"/>
+              <w:jc w:val="center"/>
+              <w:rPr>
+                <w:rFonts w:ascii="Times New Roman" w:eastAsia="Times New Roman" w:hAnsi="Times New Roman" w:cs="Times New Roman"/>
+                <w:sz w:val="24"/>
+                <w:szCs w:val="24"/>
+                <w:lang w:val="es-PE" w:eastAsia="ja-JP"/>
+              </w:rPr>
+            </w:pPr>
+            <w:r>
+              <w:rPr>
+                <w:rFonts w:ascii="Calibri" w:eastAsia="Times New Roman" w:hAnsi="Calibri" w:cs="Calibri"/>
+                <w:color w:val="000000"/>
+                <w:sz w:val="24"/>
+                <w:szCs w:val="24"/>
+                <w:lang w:val="es-PE" w:eastAsia="ja-JP"/>
+              </w:rPr>
+              <w:t>5</w:t>
+            </w:r>
+          </w:p>
+        </w:tc>
+      </w:tr>
+    </w:tbl>
+    <w:p>
+      <w:pPr>
+        <w:ind w:left="1440"/>
+        <w:rPr>
+          <w:rFonts w:ascii="Calibri" w:eastAsia="Calibri" w:hAnsi="Calibri" w:cs="Calibri"/>
+          <w:sz w:val="21"/>
+          <w:szCs w:val="21"/>
+        </w:rPr>
+      </w:pPr>
     </w:p>
     <w:p>
       <w:pPr>
@@ -2161,7 +2998,6 @@
           <w:sz w:val="24"/>
           <w:szCs w:val="24"/>
         </w:rPr>
-        <w:lastRenderedPageBreak/>
         <w:t>Tener un lugar de almacenamiento para el código.</w:t>
       </w:r>
     </w:p>

</xml_diff>